<commit_message>
Creating txt and modifying Word files
</commit_message>
<xml_diff>
--- a/DemoF.docx
+++ b/DemoF.docx
@@ -12,16 +12,21 @@
         <w:rPr>
           <w:lang w:val="en-US"/>
         </w:rPr>
-        <w:t xml:space="preserve">Hello </w:t>
+        <w:t>Hello DemoExam</w:t>
       </w:r>
-      <w:proofErr w:type="spellStart"/>
       <w:r>
         <w:rPr>
           <w:lang w:val="en-US"/>
         </w:rPr>
-        <w:t>DemoExam</w:t>
+        <w:br/>
       </w:r>
-      <w:proofErr w:type="spellEnd"/>
+      <w:r>
+        <w:rPr>
+          <w:lang w:val="en-US"/>
+        </w:rPr>
+        <w:br/>
+        <w:t>There is my try to connect local repository with other public one</w:t>
+      </w:r>
     </w:p>
     <w:p>
       <w:pPr>
@@ -163,6 +168,7 @@
     <w:lsdException w:name="HTML Sample" w:semiHidden="1" w:unhideWhenUsed="1"/>
     <w:lsdException w:name="HTML Typewriter" w:semiHidden="1" w:unhideWhenUsed="1"/>
     <w:lsdException w:name="HTML Variable" w:semiHidden="1" w:unhideWhenUsed="1"/>
+    <w:lsdException w:name="Normal Table" w:semiHidden="1" w:unhideWhenUsed="1"/>
     <w:lsdException w:name="annotation subject" w:semiHidden="1" w:unhideWhenUsed="1"/>
     <w:lsdException w:name="No List" w:semiHidden="1" w:unhideWhenUsed="1"/>
     <w:lsdException w:name="Outline List 1" w:semiHidden="1" w:unhideWhenUsed="1"/>
@@ -209,8 +215,10 @@
     <w:lsdException w:name="Table Subtle 2" w:semiHidden="1" w:unhideWhenUsed="1"/>
     <w:lsdException w:name="Table Web 1" w:semiHidden="1" w:unhideWhenUsed="1"/>
     <w:lsdException w:name="Table Web 2" w:semiHidden="1" w:unhideWhenUsed="1"/>
+    <w:lsdException w:name="Table Web 3" w:semiHidden="1" w:unhideWhenUsed="1"/>
     <w:lsdException w:name="Balloon Text" w:semiHidden="1" w:unhideWhenUsed="1"/>
     <w:lsdException w:name="Table Grid" w:uiPriority="39"/>
+    <w:lsdException w:name="Table Theme" w:semiHidden="1" w:unhideWhenUsed="1"/>
     <w:lsdException w:name="Placeholder Text" w:semiHidden="1"/>
     <w:lsdException w:name="No Spacing" w:uiPriority="1" w:qFormat="1"/>
     <w:lsdException w:name="Light Shading" w:uiPriority="60"/>

</xml_diff>